<commit_message>
add contributions and declaration
</commit_message>
<xml_diff>
--- a/Deliverables/4413-TabsVsSpaces.docx
+++ b/Deliverables/4413-TabsVsSpaces.docx
@@ -2,6 +2,9 @@
 <file path=word/document.xml><?xml version="1.0" encoding="utf-8"?>
 <w:document xmlns:wpc="http://schemas.microsoft.com/office/word/2010/wordprocessingCanvas" xmlns:cx="http://schemas.microsoft.com/office/drawing/2014/chartex" xmlns:cx1="http://schemas.microsoft.com/office/drawing/2015/9/8/chartex" xmlns:cx2="http://schemas.microsoft.com/office/drawing/2015/10/21/chartex" xmlns:cx3="http://schemas.microsoft.com/office/drawing/2016/5/9/chartex" xmlns:cx4="http://schemas.microsoft.com/office/drawing/2016/5/10/chartex" xmlns:cx5="http://schemas.microsoft.com/office/drawing/2016/5/11/chartex" xmlns:cx6="http://schemas.microsoft.com/office/drawing/2016/5/12/chartex" xmlns:cx7="http://schemas.microsoft.com/office/drawing/2016/5/13/chartex" xmlns:cx8="http://schemas.microsoft.com/office/drawing/2016/5/14/chartex" xmlns:mc="http://schemas.openxmlformats.org/markup-compatibility/2006" xmlns:aink="http://schemas.microsoft.com/office/drawing/2016/ink" xmlns:am3d="http://schemas.microsoft.com/office/drawing/2017/model3d" xmlns:o="urn:schemas-microsoft-com:office:office" xmlns:r="http://schemas.openxmlformats.org/officeDocument/2006/relationships" xmlns:m="http://schemas.openxmlformats.org/officeDocument/2006/math" xmlns:v="urn:schemas-microsoft-com:vml" xmlns:wp14="http://schemas.microsoft.com/office/word/2010/wordprocessingDrawing" xmlns:wp="http://schemas.openxmlformats.org/drawingml/2006/wordprocessingDrawing" xmlns:w10="urn:schemas-microsoft-com:office:word" xmlns:w="http://schemas.openxmlformats.org/wordprocessingml/2006/main" xmlns:w14="http://schemas.microsoft.com/office/word/2010/wordml" xmlns:w15="http://schemas.microsoft.com/office/word/2012/wordml" xmlns:w16cid="http://schemas.microsoft.com/office/word/2016/wordml/cid" xmlns:w16se="http://schemas.microsoft.com/office/word/2015/wordml/symex" xmlns:wpg="http://schemas.microsoft.com/office/word/2010/wordprocessingGroup" xmlns:wpi="http://schemas.microsoft.com/office/word/2010/wordprocessingInk" xmlns:wne="http://schemas.microsoft.com/office/word/2006/wordml" xmlns:wps="http://schemas.microsoft.com/office/word/2010/wordprocessingShape" mc:Ignorable="w14 w15 w16se w16cid wp14">
   <w:body>
+    <w:p/>
+    <w:p/>
+    <w:p/>
     <w:p/>
     <w:p/>
     <w:p/>
@@ -241,8 +244,14 @@
         </w:rPr>
         <w:t>Contributions</w:t>
       </w:r>
-      <w:bookmarkStart w:id="0" w:name="_GoBack"/>
-      <w:bookmarkEnd w:id="0"/>
+    </w:p>
+    <w:p>
+      <w:pPr>
+        <w:spacing w:line="360" w:lineRule="auto"/>
+        <w:rPr>
+          <w:sz w:val="40"/>
+        </w:rPr>
+      </w:pPr>
     </w:p>
     <w:p>
       <w:pPr>
@@ -494,6 +503,28 @@
     </w:p>
     <w:p>
       <w:pPr>
+        <w:spacing w:line="360" w:lineRule="auto"/>
+        <w:jc w:val="center"/>
+        <w:rPr>
+          <w:b/>
+          <w:color w:val="4472C4" w:themeColor="accent1"/>
+          <w:sz w:val="40"/>
+        </w:rPr>
+      </w:pPr>
+    </w:p>
+    <w:p>
+      <w:pPr>
+        <w:spacing w:line="360" w:lineRule="auto"/>
+        <w:jc w:val="center"/>
+        <w:rPr>
+          <w:b/>
+          <w:color w:val="4472C4" w:themeColor="accent1"/>
+          <w:sz w:val="40"/>
+        </w:rPr>
+      </w:pPr>
+    </w:p>
+    <w:p>
+      <w:pPr>
         <w:pStyle w:val="ListParagraph"/>
         <w:numPr>
           <w:ilvl w:val="0"/>
@@ -652,7 +683,26 @@
     <w:p>
       <w:pPr>
         <w:spacing w:line="360" w:lineRule="auto"/>
-        <w:jc w:val="center"/>
+        <w:rPr>
+          <w:b/>
+          <w:color w:val="4472C4" w:themeColor="accent1"/>
+          <w:sz w:val="40"/>
+        </w:rPr>
+      </w:pPr>
+    </w:p>
+    <w:p>
+      <w:pPr>
+        <w:spacing w:line="360" w:lineRule="auto"/>
+        <w:rPr>
+          <w:b/>
+          <w:color w:val="4472C4" w:themeColor="accent1"/>
+          <w:sz w:val="40"/>
+        </w:rPr>
+      </w:pPr>
+    </w:p>
+    <w:p>
+      <w:pPr>
+        <w:spacing w:line="360" w:lineRule="auto"/>
         <w:rPr>
           <w:b/>
           <w:color w:val="4472C4" w:themeColor="accent1"/>
@@ -743,84 +793,96 @@
     <w:p>
       <w:pPr>
         <w:spacing w:line="360" w:lineRule="auto"/>
-        <w:jc w:val="center"/>
-        <w:rPr>
-          <w:b/>
-          <w:color w:val="4472C4" w:themeColor="accent1"/>
-          <w:sz w:val="40"/>
-        </w:rPr>
-      </w:pPr>
-    </w:p>
-    <w:p>
-      <w:pPr>
-        <w:spacing w:line="360" w:lineRule="auto"/>
-        <w:jc w:val="center"/>
-        <w:rPr>
-          <w:b/>
-          <w:color w:val="4472C4" w:themeColor="accent1"/>
-          <w:sz w:val="40"/>
-        </w:rPr>
-      </w:pPr>
-    </w:p>
-    <w:p>
-      <w:pPr>
-        <w:spacing w:line="360" w:lineRule="auto"/>
-        <w:jc w:val="center"/>
-        <w:rPr>
-          <w:b/>
-          <w:color w:val="4472C4" w:themeColor="accent1"/>
-          <w:sz w:val="40"/>
-        </w:rPr>
-      </w:pPr>
-    </w:p>
-    <w:p>
-      <w:pPr>
-        <w:spacing w:line="360" w:lineRule="auto"/>
-        <w:jc w:val="center"/>
-        <w:rPr>
-          <w:b/>
-          <w:color w:val="4472C4" w:themeColor="accent1"/>
-          <w:sz w:val="40"/>
-        </w:rPr>
-      </w:pPr>
-    </w:p>
-    <w:p>
-      <w:pPr>
-        <w:spacing w:line="360" w:lineRule="auto"/>
-        <w:jc w:val="center"/>
-        <w:rPr>
-          <w:b/>
-          <w:color w:val="4472C4" w:themeColor="accent1"/>
-          <w:sz w:val="40"/>
-        </w:rPr>
-      </w:pPr>
-    </w:p>
-    <w:p>
-      <w:pPr>
-        <w:spacing w:line="360" w:lineRule="auto"/>
-        <w:jc w:val="center"/>
-        <w:rPr>
-          <w:b/>
-          <w:color w:val="4472C4" w:themeColor="accent1"/>
-          <w:sz w:val="40"/>
-        </w:rPr>
-      </w:pPr>
-    </w:p>
-    <w:p>
-      <w:pPr>
-        <w:spacing w:line="360" w:lineRule="auto"/>
-        <w:jc w:val="center"/>
-        <w:rPr>
-          <w:b/>
-          <w:color w:val="4472C4" w:themeColor="accent1"/>
-          <w:sz w:val="40"/>
-        </w:rPr>
-      </w:pPr>
-    </w:p>
-    <w:p>
-      <w:pPr>
-        <w:spacing w:line="360" w:lineRule="auto"/>
-        <w:jc w:val="center"/>
+        <w:rPr>
+          <w:b/>
+          <w:color w:val="4472C4" w:themeColor="accent1"/>
+          <w:sz w:val="40"/>
+        </w:rPr>
+      </w:pPr>
+    </w:p>
+    <w:p>
+      <w:pPr>
+        <w:spacing w:line="360" w:lineRule="auto"/>
+        <w:rPr>
+          <w:b/>
+          <w:color w:val="4472C4" w:themeColor="accent1"/>
+          <w:sz w:val="40"/>
+        </w:rPr>
+      </w:pPr>
+    </w:p>
+    <w:p>
+      <w:pPr>
+        <w:spacing w:line="360" w:lineRule="auto"/>
+        <w:rPr>
+          <w:b/>
+          <w:color w:val="4472C4" w:themeColor="accent1"/>
+          <w:sz w:val="40"/>
+        </w:rPr>
+      </w:pPr>
+    </w:p>
+    <w:p>
+      <w:pPr>
+        <w:spacing w:line="360" w:lineRule="auto"/>
+        <w:rPr>
+          <w:b/>
+          <w:color w:val="4472C4" w:themeColor="accent1"/>
+          <w:sz w:val="40"/>
+        </w:rPr>
+      </w:pPr>
+    </w:p>
+    <w:p>
+      <w:pPr>
+        <w:spacing w:line="360" w:lineRule="auto"/>
+        <w:rPr>
+          <w:b/>
+          <w:color w:val="4472C4" w:themeColor="accent1"/>
+          <w:sz w:val="40"/>
+        </w:rPr>
+      </w:pPr>
+    </w:p>
+    <w:p>
+      <w:pPr>
+        <w:spacing w:line="360" w:lineRule="auto"/>
+        <w:rPr>
+          <w:b/>
+          <w:color w:val="4472C4" w:themeColor="accent1"/>
+          <w:sz w:val="40"/>
+        </w:rPr>
+      </w:pPr>
+    </w:p>
+    <w:p>
+      <w:pPr>
+        <w:spacing w:line="360" w:lineRule="auto"/>
+        <w:rPr>
+          <w:b/>
+          <w:color w:val="4472C4" w:themeColor="accent1"/>
+          <w:sz w:val="40"/>
+        </w:rPr>
+      </w:pPr>
+    </w:p>
+    <w:p>
+      <w:pPr>
+        <w:spacing w:line="360" w:lineRule="auto"/>
+        <w:rPr>
+          <w:b/>
+          <w:color w:val="4472C4" w:themeColor="accent1"/>
+          <w:sz w:val="40"/>
+        </w:rPr>
+      </w:pPr>
+    </w:p>
+    <w:p>
+      <w:pPr>
+        <w:spacing w:line="360" w:lineRule="auto"/>
+        <w:rPr>
+          <w:b/>
+          <w:color w:val="4472C4" w:themeColor="accent1"/>
+          <w:sz w:val="40"/>
+        </w:rPr>
+      </w:pPr>
+    </w:p>
+    <w:p>
+      <w:pPr>
+        <w:spacing w:line="360" w:lineRule="auto"/>
         <w:rPr>
           <w:b/>
           <w:color w:val="4472C4" w:themeColor="accent1"/>
@@ -856,238 +918,649 @@
     <w:p>
       <w:pPr>
         <w:pStyle w:val="ListParagraph"/>
-        <w:ind w:left="360"/>
-        <w:rPr>
-          <w:sz w:val="40"/>
-        </w:rPr>
-      </w:pPr>
+        <w:numPr>
+          <w:ilvl w:val="0"/>
+          <w:numId w:val="6"/>
+        </w:numPr>
+        <w:spacing w:line="360" w:lineRule="auto"/>
+        <w:rPr>
+          <w:sz w:val="28"/>
+          <w:szCs w:val="28"/>
+        </w:rPr>
+      </w:pPr>
+      <w:r>
+        <w:rPr>
+          <w:sz w:val="28"/>
+          <w:szCs w:val="28"/>
+        </w:rPr>
+        <w:t>Our team started off by creating a git repository and creating issues that were assigned to each member of the team.</w:t>
+      </w:r>
     </w:p>
     <w:p>
       <w:pPr>
         <w:pStyle w:val="ListParagraph"/>
-        <w:ind w:left="360"/>
-        <w:rPr>
-          <w:sz w:val="40"/>
-        </w:rPr>
-      </w:pPr>
+        <w:numPr>
+          <w:ilvl w:val="0"/>
+          <w:numId w:val="6"/>
+        </w:numPr>
+        <w:spacing w:line="360" w:lineRule="auto"/>
+        <w:rPr>
+          <w:sz w:val="28"/>
+          <w:szCs w:val="28"/>
+        </w:rPr>
+      </w:pPr>
+      <w:r>
+        <w:rPr>
+          <w:sz w:val="28"/>
+          <w:szCs w:val="28"/>
+        </w:rPr>
+        <w:t>In the initial stages of the project, the team members met a couple times to get a better understanding of the project and individual responsibilities.</w:t>
+      </w:r>
     </w:p>
     <w:p>
       <w:pPr>
         <w:pStyle w:val="ListParagraph"/>
-        <w:ind w:left="360"/>
-        <w:rPr>
-          <w:sz w:val="40"/>
-        </w:rPr>
-      </w:pPr>
-    </w:p>
-    <w:p>
-      <w:pPr>
-        <w:pStyle w:val="ListParagraph"/>
-        <w:ind w:left="360"/>
-        <w:rPr>
-          <w:sz w:val="40"/>
-        </w:rPr>
-      </w:pPr>
-    </w:p>
-    <w:p>
-      <w:pPr>
-        <w:pStyle w:val="ListParagraph"/>
-        <w:ind w:left="360"/>
-        <w:rPr>
-          <w:sz w:val="40"/>
-        </w:rPr>
-      </w:pPr>
-    </w:p>
-    <w:p>
-      <w:pPr>
-        <w:pStyle w:val="ListParagraph"/>
-        <w:ind w:left="360"/>
-        <w:rPr>
-          <w:sz w:val="40"/>
-        </w:rPr>
-      </w:pPr>
-    </w:p>
-    <w:p>
-      <w:pPr>
-        <w:pStyle w:val="ListParagraph"/>
-        <w:ind w:left="360"/>
-        <w:rPr>
-          <w:sz w:val="40"/>
-        </w:rPr>
-      </w:pPr>
-    </w:p>
-    <w:p>
-      <w:pPr>
-        <w:pStyle w:val="ListParagraph"/>
-        <w:ind w:left="360"/>
-        <w:rPr>
-          <w:sz w:val="40"/>
-        </w:rPr>
-      </w:pPr>
-    </w:p>
-    <w:p>
-      <w:pPr>
-        <w:pStyle w:val="ListParagraph"/>
-        <w:ind w:left="360"/>
-        <w:rPr>
-          <w:sz w:val="40"/>
-        </w:rPr>
-      </w:pPr>
-    </w:p>
-    <w:p>
-      <w:pPr>
-        <w:pStyle w:val="ListParagraph"/>
-        <w:ind w:left="360"/>
-        <w:rPr>
-          <w:sz w:val="40"/>
-        </w:rPr>
-      </w:pPr>
-    </w:p>
-    <w:p>
-      <w:pPr>
-        <w:pStyle w:val="ListParagraph"/>
-        <w:ind w:left="360"/>
-        <w:rPr>
-          <w:sz w:val="40"/>
-        </w:rPr>
-      </w:pPr>
-    </w:p>
-    <w:p>
-      <w:pPr>
-        <w:pStyle w:val="ListParagraph"/>
-        <w:ind w:left="360"/>
-        <w:rPr>
-          <w:sz w:val="40"/>
-        </w:rPr>
-      </w:pPr>
-    </w:p>
-    <w:p>
-      <w:pPr>
-        <w:pStyle w:val="ListParagraph"/>
-        <w:ind w:left="360"/>
-        <w:rPr>
-          <w:sz w:val="40"/>
-        </w:rPr>
-      </w:pPr>
-    </w:p>
-    <w:p>
-      <w:pPr>
-        <w:pStyle w:val="ListParagraph"/>
-        <w:ind w:left="360"/>
-        <w:rPr>
-          <w:sz w:val="40"/>
-        </w:rPr>
-      </w:pPr>
-    </w:p>
-    <w:p>
-      <w:pPr>
-        <w:pStyle w:val="ListParagraph"/>
-        <w:ind w:left="360"/>
-        <w:rPr>
-          <w:sz w:val="40"/>
-        </w:rPr>
-      </w:pPr>
-    </w:p>
-    <w:p>
-      <w:pPr>
-        <w:pStyle w:val="ListParagraph"/>
-        <w:ind w:left="360"/>
-        <w:rPr>
-          <w:sz w:val="40"/>
-        </w:rPr>
-      </w:pPr>
-    </w:p>
-    <w:p>
-      <w:pPr>
-        <w:pStyle w:val="ListParagraph"/>
-        <w:ind w:left="360"/>
-        <w:rPr>
-          <w:sz w:val="40"/>
-        </w:rPr>
-      </w:pPr>
-    </w:p>
-    <w:p>
-      <w:pPr>
-        <w:pStyle w:val="ListParagraph"/>
-        <w:ind w:left="360"/>
-        <w:rPr>
-          <w:sz w:val="40"/>
-        </w:rPr>
-      </w:pPr>
-    </w:p>
-    <w:p>
-      <w:pPr>
-        <w:pStyle w:val="ListParagraph"/>
-        <w:ind w:left="360"/>
-        <w:rPr>
-          <w:sz w:val="40"/>
-        </w:rPr>
-      </w:pPr>
-    </w:p>
-    <w:p>
-      <w:pPr>
-        <w:pStyle w:val="ListParagraph"/>
-        <w:ind w:left="360"/>
-        <w:rPr>
-          <w:sz w:val="40"/>
-        </w:rPr>
-      </w:pPr>
-    </w:p>
-    <w:p>
-      <w:pPr>
-        <w:pStyle w:val="ListParagraph"/>
-        <w:ind w:left="360"/>
-        <w:rPr>
-          <w:sz w:val="40"/>
-        </w:rPr>
-      </w:pPr>
-    </w:p>
-    <w:p>
-      <w:pPr>
-        <w:pStyle w:val="ListParagraph"/>
-        <w:ind w:left="360"/>
-        <w:rPr>
-          <w:sz w:val="40"/>
-        </w:rPr>
-      </w:pPr>
-    </w:p>
-    <w:p>
-      <w:pPr>
-        <w:pStyle w:val="ListParagraph"/>
-        <w:ind w:left="360"/>
-        <w:rPr>
-          <w:sz w:val="40"/>
-        </w:rPr>
-      </w:pPr>
-    </w:p>
-    <w:p>
-      <w:pPr>
-        <w:pStyle w:val="ListParagraph"/>
-        <w:ind w:left="360"/>
-        <w:rPr>
-          <w:sz w:val="40"/>
-        </w:rPr>
-      </w:pPr>
-    </w:p>
-    <w:p/>
-    <w:p/>
-    <w:p/>
-    <w:p/>
-    <w:p/>
-    <w:p/>
-    <w:p/>
-    <w:p/>
-    <w:p/>
-    <w:p/>
-    <w:p/>
-    <w:p/>
-    <w:p/>
-    <w:p/>
-    <w:p/>
+        <w:numPr>
+          <w:ilvl w:val="0"/>
+          <w:numId w:val="6"/>
+        </w:numPr>
+        <w:spacing w:line="360" w:lineRule="auto"/>
+        <w:rPr>
+          <w:sz w:val="28"/>
+          <w:szCs w:val="28"/>
+        </w:rPr>
+      </w:pPr>
+      <w:bookmarkStart w:id="0" w:name="_GoBack"/>
+      <w:bookmarkEnd w:id="0"/>
+    </w:p>
+    <w:p>
+      <w:pPr>
+        <w:spacing w:line="360" w:lineRule="auto"/>
+        <w:rPr>
+          <w:sz w:val="28"/>
+          <w:szCs w:val="28"/>
+        </w:rPr>
+      </w:pPr>
+    </w:p>
+    <w:p>
+      <w:pPr>
+        <w:spacing w:line="360" w:lineRule="auto"/>
+        <w:rPr>
+          <w:sz w:val="28"/>
+          <w:szCs w:val="28"/>
+        </w:rPr>
+      </w:pPr>
+    </w:p>
+    <w:p>
+      <w:pPr>
+        <w:spacing w:line="360" w:lineRule="auto"/>
+        <w:rPr>
+          <w:sz w:val="28"/>
+          <w:szCs w:val="28"/>
+        </w:rPr>
+      </w:pPr>
+    </w:p>
+    <w:p>
+      <w:pPr>
+        <w:spacing w:line="360" w:lineRule="auto"/>
+        <w:rPr>
+          <w:sz w:val="28"/>
+          <w:szCs w:val="28"/>
+        </w:rPr>
+      </w:pPr>
+    </w:p>
+    <w:p>
+      <w:pPr>
+        <w:spacing w:line="360" w:lineRule="auto"/>
+        <w:rPr>
+          <w:sz w:val="28"/>
+          <w:szCs w:val="28"/>
+        </w:rPr>
+      </w:pPr>
+    </w:p>
+    <w:p>
+      <w:pPr>
+        <w:spacing w:line="360" w:lineRule="auto"/>
+        <w:rPr>
+          <w:sz w:val="28"/>
+          <w:szCs w:val="28"/>
+        </w:rPr>
+      </w:pPr>
+    </w:p>
+    <w:p>
+      <w:pPr>
+        <w:spacing w:line="360" w:lineRule="auto"/>
+        <w:rPr>
+          <w:sz w:val="28"/>
+          <w:szCs w:val="28"/>
+        </w:rPr>
+      </w:pPr>
+    </w:p>
+    <w:p>
+      <w:pPr>
+        <w:spacing w:line="360" w:lineRule="auto"/>
+        <w:rPr>
+          <w:sz w:val="28"/>
+          <w:szCs w:val="28"/>
+        </w:rPr>
+      </w:pPr>
+    </w:p>
+    <w:p>
+      <w:pPr>
+        <w:spacing w:line="360" w:lineRule="auto"/>
+        <w:rPr>
+          <w:sz w:val="28"/>
+          <w:szCs w:val="28"/>
+        </w:rPr>
+      </w:pPr>
+    </w:p>
+    <w:p>
+      <w:pPr>
+        <w:spacing w:line="360" w:lineRule="auto"/>
+        <w:rPr>
+          <w:sz w:val="28"/>
+          <w:szCs w:val="28"/>
+        </w:rPr>
+      </w:pPr>
+    </w:p>
+    <w:p>
+      <w:pPr>
+        <w:spacing w:line="360" w:lineRule="auto"/>
+        <w:rPr>
+          <w:sz w:val="28"/>
+          <w:szCs w:val="28"/>
+        </w:rPr>
+      </w:pPr>
+    </w:p>
+    <w:p>
+      <w:pPr>
+        <w:spacing w:line="360" w:lineRule="auto"/>
+        <w:rPr>
+          <w:sz w:val="28"/>
+          <w:szCs w:val="28"/>
+        </w:rPr>
+      </w:pPr>
+    </w:p>
+    <w:tbl>
+      <w:tblPr>
+        <w:tblStyle w:val="TableGrid"/>
+        <w:tblW w:w="0" w:type="auto"/>
+        <w:tblBorders>
+          <w:top w:val="none" w:sz="0" w:space="0" w:color="auto"/>
+          <w:left w:val="none" w:sz="0" w:space="0" w:color="auto"/>
+          <w:bottom w:val="none" w:sz="0" w:space="0" w:color="auto"/>
+          <w:right w:val="none" w:sz="0" w:space="0" w:color="auto"/>
+          <w:insideH w:val="none" w:sz="0" w:space="0" w:color="auto"/>
+          <w:insideV w:val="none" w:sz="0" w:space="0" w:color="auto"/>
+        </w:tblBorders>
+        <w:tblLook w:val="04A0" w:firstRow="1" w:lastRow="0" w:firstColumn="1" w:lastColumn="0" w:noHBand="0" w:noVBand="1"/>
+      </w:tblPr>
+      <w:tblGrid>
+        <w:gridCol w:w="3596"/>
+        <w:gridCol w:w="3597"/>
+        <w:gridCol w:w="3597"/>
+      </w:tblGrid>
+      <w:tr>
+        <w:trPr>
+          <w:trHeight w:val="1061"/>
+        </w:trPr>
+        <w:tc>
+          <w:tcPr>
+            <w:tcW w:w="10790" w:type="dxa"/>
+            <w:gridSpan w:val="3"/>
+          </w:tcPr>
+          <w:p>
+            <w:pPr>
+              <w:spacing w:line="360" w:lineRule="auto"/>
+              <w:rPr>
+                <w:rFonts w:ascii="Roboto" w:hAnsi="Roboto"/>
+                <w:sz w:val="24"/>
+                <w:szCs w:val="24"/>
+              </w:rPr>
+            </w:pPr>
+            <w:r>
+              <w:rPr>
+                <w:rFonts w:ascii="Roboto" w:hAnsi="Roboto"/>
+                <w:sz w:val="24"/>
+                <w:szCs w:val="24"/>
+              </w:rPr>
+              <w:t>We hereby confirm that all the information regarding the contribution of each team member are correct and reflects the reality.</w:t>
+            </w:r>
+          </w:p>
+        </w:tc>
+      </w:tr>
+      <w:tr>
+        <w:trPr>
+          <w:trHeight w:val="350"/>
+        </w:trPr>
+        <w:tc>
+          <w:tcPr>
+            <w:tcW w:w="3596" w:type="dxa"/>
+          </w:tcPr>
+          <w:p>
+            <w:pPr>
+              <w:spacing w:line="360" w:lineRule="auto"/>
+              <w:jc w:val="center"/>
+              <w:rPr>
+                <w:rFonts w:ascii="Roboto" w:hAnsi="Roboto"/>
+                <w:b/>
+                <w:sz w:val="28"/>
+                <w:szCs w:val="28"/>
+              </w:rPr>
+            </w:pPr>
+            <w:r>
+              <w:rPr>
+                <w:rFonts w:ascii="Roboto" w:hAnsi="Roboto"/>
+                <w:b/>
+                <w:noProof/>
+                <w:sz w:val="28"/>
+                <w:szCs w:val="28"/>
+              </w:rPr>
+              <mc:AlternateContent>
+                <mc:Choice Requires="wps">
+                  <w:drawing>
+                    <wp:anchor distT="0" distB="0" distL="114300" distR="114300" simplePos="0" relativeHeight="251664384" behindDoc="0" locked="0" layoutInCell="1" allowOverlap="1" wp14:anchorId="7F023222" wp14:editId="054AB0A6">
+                      <wp:simplePos x="0" y="0"/>
+                      <wp:positionH relativeFrom="column">
+                        <wp:posOffset>842645</wp:posOffset>
+                      </wp:positionH>
+                      <wp:positionV relativeFrom="paragraph">
+                        <wp:posOffset>232410</wp:posOffset>
+                      </wp:positionV>
+                      <wp:extent cx="420624" cy="0"/>
+                      <wp:effectExtent l="0" t="0" r="0" b="0"/>
+                      <wp:wrapNone/>
+                      <wp:docPr id="2" name="Straight Connector 2"/>
+                      <wp:cNvGraphicFramePr/>
+                      <a:graphic xmlns:a="http://schemas.openxmlformats.org/drawingml/2006/main">
+                        <a:graphicData uri="http://schemas.microsoft.com/office/word/2010/wordprocessingShape">
+                          <wps:wsp>
+                            <wps:cNvCnPr/>
+                            <wps:spPr>
+                              <a:xfrm>
+                                <a:off x="0" y="0"/>
+                                <a:ext cx="420624" cy="0"/>
+                              </a:xfrm>
+                              <a:prstGeom prst="line">
+                                <a:avLst/>
+                              </a:prstGeom>
+                            </wps:spPr>
+                            <wps:style>
+                              <a:lnRef idx="1">
+                                <a:schemeClr val="accent1"/>
+                              </a:lnRef>
+                              <a:fillRef idx="0">
+                                <a:schemeClr val="accent1"/>
+                              </a:fillRef>
+                              <a:effectRef idx="0">
+                                <a:schemeClr val="accent1"/>
+                              </a:effectRef>
+                              <a:fontRef idx="minor">
+                                <a:schemeClr val="tx1"/>
+                              </a:fontRef>
+                            </wps:style>
+                            <wps:bodyPr/>
+                          </wps:wsp>
+                        </a:graphicData>
+                      </a:graphic>
+                      <wp14:sizeRelH relativeFrom="margin">
+                        <wp14:pctWidth>0</wp14:pctWidth>
+                      </wp14:sizeRelH>
+                      <wp14:sizeRelV relativeFrom="margin">
+                        <wp14:pctHeight>0</wp14:pctHeight>
+                      </wp14:sizeRelV>
+                    </wp:anchor>
+                  </w:drawing>
+                </mc:Choice>
+                <mc:Fallback>
+                  <w:pict>
+                    <v:line w14:anchorId="0FE1CE9E" id="Straight Connector 2" o:spid="_x0000_s1026" style="position:absolute;z-index:251664384;visibility:visible;mso-wrap-style:square;mso-width-percent:0;mso-height-percent:0;mso-wrap-distance-left:9pt;mso-wrap-distance-top:0;mso-wrap-distance-right:9pt;mso-wrap-distance-bottom:0;mso-position-horizontal:absolute;mso-position-horizontal-relative:text;mso-position-vertical:absolute;mso-position-vertical-relative:text;mso-width-percent:0;mso-height-percent:0;mso-width-relative:margin;mso-height-relative:margin" from="66.35pt,18.3pt" to="99.45pt,18.3pt" o:gfxdata="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" strokecolor="#4472c4 [3204]" strokeweight=".5pt">
+                      <v:stroke joinstyle="miter"/>
+                    </v:line>
+                  </w:pict>
+                </mc:Fallback>
+              </mc:AlternateContent>
+            </w:r>
+            <w:r>
+              <w:rPr>
+                <w:rFonts w:ascii="Roboto" w:hAnsi="Roboto"/>
+                <w:b/>
+                <w:sz w:val="28"/>
+                <w:szCs w:val="28"/>
+              </w:rPr>
+              <w:t>KA</w:t>
+            </w:r>
+          </w:p>
+        </w:tc>
+        <w:tc>
+          <w:tcPr>
+            <w:tcW w:w="3597" w:type="dxa"/>
+          </w:tcPr>
+          <w:p>
+            <w:pPr>
+              <w:spacing w:line="360" w:lineRule="auto"/>
+              <w:jc w:val="center"/>
+              <w:rPr>
+                <w:rFonts w:ascii="Roboto" w:hAnsi="Roboto"/>
+                <w:b/>
+                <w:sz w:val="28"/>
+                <w:szCs w:val="28"/>
+              </w:rPr>
+            </w:pPr>
+            <w:r>
+              <w:rPr>
+                <w:rFonts w:ascii="Roboto" w:hAnsi="Roboto"/>
+                <w:b/>
+                <w:noProof/>
+                <w:sz w:val="28"/>
+                <w:szCs w:val="28"/>
+              </w:rPr>
+              <mc:AlternateContent>
+                <mc:Choice Requires="wps">
+                  <w:drawing>
+                    <wp:anchor distT="0" distB="0" distL="114300" distR="114300" simplePos="0" relativeHeight="251663360" behindDoc="0" locked="0" layoutInCell="1" allowOverlap="1" wp14:anchorId="4140BE08" wp14:editId="3536759C">
+                      <wp:simplePos x="0" y="0"/>
+                      <wp:positionH relativeFrom="column">
+                        <wp:posOffset>845185</wp:posOffset>
+                      </wp:positionH>
+                      <wp:positionV relativeFrom="paragraph">
+                        <wp:posOffset>226060</wp:posOffset>
+                      </wp:positionV>
+                      <wp:extent cx="431800" cy="0"/>
+                      <wp:effectExtent l="0" t="0" r="0" b="0"/>
+                      <wp:wrapNone/>
+                      <wp:docPr id="1" name="Straight Connector 1"/>
+                      <wp:cNvGraphicFramePr/>
+                      <a:graphic xmlns:a="http://schemas.openxmlformats.org/drawingml/2006/main">
+                        <a:graphicData uri="http://schemas.microsoft.com/office/word/2010/wordprocessingShape">
+                          <wps:wsp>
+                            <wps:cNvCnPr/>
+                            <wps:spPr>
+                              <a:xfrm>
+                                <a:off x="0" y="0"/>
+                                <a:ext cx="431800" cy="0"/>
+                              </a:xfrm>
+                              <a:prstGeom prst="line">
+                                <a:avLst/>
+                              </a:prstGeom>
+                            </wps:spPr>
+                            <wps:style>
+                              <a:lnRef idx="1">
+                                <a:schemeClr val="accent1"/>
+                              </a:lnRef>
+                              <a:fillRef idx="0">
+                                <a:schemeClr val="accent1"/>
+                              </a:fillRef>
+                              <a:effectRef idx="0">
+                                <a:schemeClr val="accent1"/>
+                              </a:effectRef>
+                              <a:fontRef idx="minor">
+                                <a:schemeClr val="tx1"/>
+                              </a:fontRef>
+                            </wps:style>
+                            <wps:bodyPr/>
+                          </wps:wsp>
+                        </a:graphicData>
+                      </a:graphic>
+                      <wp14:sizeRelH relativeFrom="margin">
+                        <wp14:pctWidth>0</wp14:pctWidth>
+                      </wp14:sizeRelH>
+                      <wp14:sizeRelV relativeFrom="margin">
+                        <wp14:pctHeight>0</wp14:pctHeight>
+                      </wp14:sizeRelV>
+                    </wp:anchor>
+                  </w:drawing>
+                </mc:Choice>
+                <mc:Fallback>
+                  <w:pict>
+                    <v:line w14:anchorId="7F17E3A1" id="Straight Connector 1" o:spid="_x0000_s1026" style="position:absolute;z-index:251663360;visibility:visible;mso-wrap-style:square;mso-width-percent:0;mso-height-percent:0;mso-wrap-distance-left:9pt;mso-wrap-distance-top:0;mso-wrap-distance-right:9pt;mso-wrap-distance-bottom:0;mso-position-horizontal:absolute;mso-position-horizontal-relative:text;mso-position-vertical:absolute;mso-position-vertical-relative:text;mso-width-percent:0;mso-height-percent:0;mso-width-relative:margin;mso-height-relative:margin" from="66.55pt,17.8pt" to="100.55pt,17.8pt" o:gfxdata="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" strokecolor="#4472c4 [3204]" strokeweight=".5pt">
+                      <v:stroke joinstyle="miter"/>
+                    </v:line>
+                  </w:pict>
+                </mc:Fallback>
+              </mc:AlternateContent>
+            </w:r>
+            <w:r>
+              <w:rPr>
+                <w:rFonts w:ascii="Roboto" w:hAnsi="Roboto"/>
+                <w:b/>
+                <w:sz w:val="28"/>
+                <w:szCs w:val="28"/>
+              </w:rPr>
+              <w:t>AP</w:t>
+            </w:r>
+          </w:p>
+        </w:tc>
+        <w:tc>
+          <w:tcPr>
+            <w:tcW w:w="3597" w:type="dxa"/>
+          </w:tcPr>
+          <w:p>
+            <w:pPr>
+              <w:spacing w:line="360" w:lineRule="auto"/>
+              <w:jc w:val="center"/>
+              <w:rPr>
+                <w:rFonts w:ascii="Roboto" w:hAnsi="Roboto"/>
+                <w:b/>
+                <w:sz w:val="28"/>
+                <w:szCs w:val="28"/>
+              </w:rPr>
+            </w:pPr>
+            <w:r>
+              <w:rPr>
+                <w:rFonts w:ascii="Roboto" w:hAnsi="Roboto"/>
+                <w:b/>
+                <w:noProof/>
+                <w:sz w:val="28"/>
+                <w:szCs w:val="28"/>
+              </w:rPr>
+              <mc:AlternateContent>
+                <mc:Choice Requires="wps">
+                  <w:drawing>
+                    <wp:anchor distT="0" distB="0" distL="114300" distR="114300" simplePos="0" relativeHeight="251665408" behindDoc="0" locked="0" layoutInCell="1" allowOverlap="1" wp14:anchorId="712A1EE2" wp14:editId="6394B9C7">
+                      <wp:simplePos x="0" y="0"/>
+                      <wp:positionH relativeFrom="column">
+                        <wp:posOffset>859790</wp:posOffset>
+                      </wp:positionH>
+                      <wp:positionV relativeFrom="paragraph">
+                        <wp:posOffset>232410</wp:posOffset>
+                      </wp:positionV>
+                      <wp:extent cx="450850" cy="0"/>
+                      <wp:effectExtent l="0" t="0" r="0" b="0"/>
+                      <wp:wrapNone/>
+                      <wp:docPr id="3" name="Straight Connector 3"/>
+                      <wp:cNvGraphicFramePr/>
+                      <a:graphic xmlns:a="http://schemas.openxmlformats.org/drawingml/2006/main">
+                        <a:graphicData uri="http://schemas.microsoft.com/office/word/2010/wordprocessingShape">
+                          <wps:wsp>
+                            <wps:cNvCnPr/>
+                            <wps:spPr>
+                              <a:xfrm flipV="1">
+                                <a:off x="0" y="0"/>
+                                <a:ext cx="450850" cy="0"/>
+                              </a:xfrm>
+                              <a:prstGeom prst="line">
+                                <a:avLst/>
+                              </a:prstGeom>
+                            </wps:spPr>
+                            <wps:style>
+                              <a:lnRef idx="1">
+                                <a:schemeClr val="accent1"/>
+                              </a:lnRef>
+                              <a:fillRef idx="0">
+                                <a:schemeClr val="accent1"/>
+                              </a:fillRef>
+                              <a:effectRef idx="0">
+                                <a:schemeClr val="accent1"/>
+                              </a:effectRef>
+                              <a:fontRef idx="minor">
+                                <a:schemeClr val="tx1"/>
+                              </a:fontRef>
+                            </wps:style>
+                            <wps:bodyPr/>
+                          </wps:wsp>
+                        </a:graphicData>
+                      </a:graphic>
+                      <wp14:sizeRelH relativeFrom="margin">
+                        <wp14:pctWidth>0</wp14:pctWidth>
+                      </wp14:sizeRelH>
+                      <wp14:sizeRelV relativeFrom="margin">
+                        <wp14:pctHeight>0</wp14:pctHeight>
+                      </wp14:sizeRelV>
+                    </wp:anchor>
+                  </w:drawing>
+                </mc:Choice>
+                <mc:Fallback>
+                  <w:pict>
+                    <v:line w14:anchorId="291349C3" id="Straight Connector 3" o:spid="_x0000_s1026" style="position:absolute;flip:y;z-index:251665408;visibility:visible;mso-wrap-style:square;mso-width-percent:0;mso-height-percent:0;mso-wrap-distance-left:9pt;mso-wrap-distance-top:0;mso-wrap-distance-right:9pt;mso-wrap-distance-bottom:0;mso-position-horizontal:absolute;mso-position-horizontal-relative:text;mso-position-vertical:absolute;mso-position-vertical-relative:text;mso-width-percent:0;mso-height-percent:0;mso-width-relative:margin;mso-height-relative:margin" from="67.7pt,18.3pt" to="103.2pt,18.3pt" o:gfxdata="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" strokecolor="#4472c4 [3204]" strokeweight=".5pt">
+                      <v:stroke joinstyle="miter"/>
+                    </v:line>
+                  </w:pict>
+                </mc:Fallback>
+              </mc:AlternateContent>
+            </w:r>
+            <w:r>
+              <w:rPr>
+                <w:rFonts w:ascii="Roboto" w:hAnsi="Roboto"/>
+                <w:b/>
+                <w:sz w:val="28"/>
+                <w:szCs w:val="28"/>
+              </w:rPr>
+              <w:t>SK</w:t>
+            </w:r>
+          </w:p>
+        </w:tc>
+      </w:tr>
+      <w:tr>
+        <w:trPr>
+          <w:trHeight w:val="449"/>
+        </w:trPr>
+        <w:tc>
+          <w:tcPr>
+            <w:tcW w:w="3596" w:type="dxa"/>
+          </w:tcPr>
+          <w:p>
+            <w:pPr>
+              <w:spacing w:line="360" w:lineRule="auto"/>
+              <w:jc w:val="center"/>
+              <w:rPr>
+                <w:rFonts w:ascii="Roboto" w:hAnsi="Roboto"/>
+                <w:b/>
+                <w:sz w:val="28"/>
+                <w:szCs w:val="28"/>
+              </w:rPr>
+            </w:pPr>
+            <w:r>
+              <w:rPr>
+                <w:rFonts w:ascii="Roboto" w:hAnsi="Roboto"/>
+                <w:b/>
+                <w:sz w:val="28"/>
+                <w:szCs w:val="28"/>
+              </w:rPr>
+              <w:t xml:space="preserve">Kevin </w:t>
+            </w:r>
+            <w:proofErr w:type="spellStart"/>
+            <w:r>
+              <w:rPr>
+                <w:rFonts w:ascii="Roboto" w:hAnsi="Roboto"/>
+                <w:b/>
+                <w:sz w:val="28"/>
+                <w:szCs w:val="28"/>
+              </w:rPr>
+              <w:t>Arindaeng</w:t>
+            </w:r>
+            <w:proofErr w:type="spellEnd"/>
+          </w:p>
+        </w:tc>
+        <w:tc>
+          <w:tcPr>
+            <w:tcW w:w="3597" w:type="dxa"/>
+          </w:tcPr>
+          <w:p>
+            <w:pPr>
+              <w:spacing w:line="360" w:lineRule="auto"/>
+              <w:jc w:val="center"/>
+              <w:rPr>
+                <w:rFonts w:ascii="Roboto" w:hAnsi="Roboto"/>
+                <w:b/>
+                <w:sz w:val="28"/>
+                <w:szCs w:val="28"/>
+              </w:rPr>
+            </w:pPr>
+            <w:proofErr w:type="spellStart"/>
+            <w:r>
+              <w:rPr>
+                <w:rFonts w:ascii="Roboto" w:hAnsi="Roboto"/>
+                <w:b/>
+                <w:sz w:val="28"/>
+                <w:szCs w:val="28"/>
+              </w:rPr>
+              <w:t>Akshaykumar</w:t>
+            </w:r>
+            <w:proofErr w:type="spellEnd"/>
+            <w:r>
+              <w:rPr>
+                <w:rFonts w:ascii="Roboto" w:hAnsi="Roboto"/>
+                <w:b/>
+                <w:sz w:val="28"/>
+                <w:szCs w:val="28"/>
+              </w:rPr>
+              <w:t xml:space="preserve"> Patel</w:t>
+            </w:r>
+          </w:p>
+        </w:tc>
+        <w:tc>
+          <w:tcPr>
+            <w:tcW w:w="3597" w:type="dxa"/>
+          </w:tcPr>
+          <w:p>
+            <w:pPr>
+              <w:spacing w:line="360" w:lineRule="auto"/>
+              <w:jc w:val="center"/>
+              <w:rPr>
+                <w:rFonts w:ascii="Roboto" w:hAnsi="Roboto"/>
+                <w:b/>
+                <w:sz w:val="28"/>
+                <w:szCs w:val="28"/>
+              </w:rPr>
+            </w:pPr>
+            <w:proofErr w:type="spellStart"/>
+            <w:r>
+              <w:rPr>
+                <w:rFonts w:ascii="Roboto" w:hAnsi="Roboto"/>
+                <w:b/>
+                <w:sz w:val="28"/>
+                <w:szCs w:val="28"/>
+              </w:rPr>
+              <w:t>Shagun</w:t>
+            </w:r>
+            <w:proofErr w:type="spellEnd"/>
+            <w:r>
+              <w:rPr>
+                <w:rFonts w:ascii="Roboto" w:hAnsi="Roboto"/>
+                <w:b/>
+                <w:sz w:val="28"/>
+                <w:szCs w:val="28"/>
+              </w:rPr>
+              <w:t xml:space="preserve"> Kazan</w:t>
+            </w:r>
+          </w:p>
+        </w:tc>
+      </w:tr>
+    </w:tbl>
+    <w:p>
+      <w:pPr>
+        <w:spacing w:line="360" w:lineRule="auto"/>
+        <w:rPr>
+          <w:sz w:val="28"/>
+          <w:szCs w:val="28"/>
+        </w:rPr>
+      </w:pPr>
+    </w:p>
     <w:sectPr>
       <w:footerReference w:type="default" r:id="rId7"/>
       <w:pgSz w:w="12240" w:h="15840"/>
-      <w:pgMar w:top="1440" w:right="1440" w:bottom="1440" w:left="1440" w:header="720" w:footer="720" w:gutter="0"/>
+      <w:pgMar w:top="720" w:right="720" w:bottom="720" w:left="720" w:header="720" w:footer="720" w:gutter="0"/>
       <w:cols w:space="720"/>
       <w:docGrid w:linePitch="360"/>
     </w:sectPr>
@@ -1304,6 +1777,119 @@
 <file path=word/numbering.xml><?xml version="1.0" encoding="utf-8"?>
 <w:numbering xmlns:wpc="http://schemas.microsoft.com/office/word/2010/wordprocessingCanvas" xmlns:cx="http://schemas.microsoft.com/office/drawing/2014/chartex" xmlns:cx1="http://schemas.microsoft.com/office/drawing/2015/9/8/chartex" xmlns:cx2="http://schemas.microsoft.com/office/drawing/2015/10/21/chartex" xmlns:cx3="http://schemas.microsoft.com/office/drawing/2016/5/9/chartex" xmlns:cx4="http://schemas.microsoft.com/office/drawing/2016/5/10/chartex" xmlns:cx5="http://schemas.microsoft.com/office/drawing/2016/5/11/chartex" xmlns:cx6="http://schemas.microsoft.com/office/drawing/2016/5/12/chartex" xmlns:cx7="http://schemas.microsoft.com/office/drawing/2016/5/13/chartex" xmlns:cx8="http://schemas.microsoft.com/office/drawing/2016/5/14/chartex" xmlns:mc="http://schemas.openxmlformats.org/markup-compatibility/2006" xmlns:aink="http://schemas.microsoft.com/office/drawing/2016/ink" xmlns:am3d="http://schemas.microsoft.com/office/drawing/2017/model3d" xmlns:o="urn:schemas-microsoft-com:office:office" xmlns:r="http://schemas.openxmlformats.org/officeDocument/2006/relationships" xmlns:m="http://schemas.openxmlformats.org/officeDocument/2006/math" xmlns:v="urn:schemas-microsoft-com:vml" xmlns:wp14="http://schemas.microsoft.com/office/word/2010/wordprocessingDrawing" xmlns:wp="http://schemas.openxmlformats.org/drawingml/2006/wordprocessingDrawing" xmlns:w10="urn:schemas-microsoft-com:office:word" xmlns:w="http://schemas.openxmlformats.org/wordprocessingml/2006/main" xmlns:w14="http://schemas.microsoft.com/office/word/2010/wordml" xmlns:w15="http://schemas.microsoft.com/office/word/2012/wordml" xmlns:w16cid="http://schemas.microsoft.com/office/word/2016/wordml/cid" xmlns:w16se="http://schemas.microsoft.com/office/word/2015/wordml/symex" xmlns:wpg="http://schemas.microsoft.com/office/word/2010/wordprocessingGroup" xmlns:wpi="http://schemas.microsoft.com/office/word/2010/wordprocessingInk" xmlns:wne="http://schemas.microsoft.com/office/word/2006/wordml" xmlns:wps="http://schemas.microsoft.com/office/word/2010/wordprocessingShape" mc:Ignorable="w14 w15 w16se w16cid wp14">
   <w:abstractNum w:abstractNumId="0" w15:restartNumberingAfterBreak="0">
+    <w:nsid w:val="09681C15"/>
+    <w:multiLevelType w:val="hybridMultilevel"/>
+    <w:tmpl w:val="0BE24F0C"/>
+    <w:lvl w:ilvl="0" w:tplc="04090001">
+      <w:start w:val="1"/>
+      <w:numFmt w:val="bullet"/>
+      <w:lvlText w:val=""/>
+      <w:lvlJc w:val="left"/>
+      <w:pPr>
+        <w:ind w:left="720" w:hanging="360"/>
+      </w:pPr>
+      <w:rPr>
+        <w:rFonts w:ascii="Symbol" w:hAnsi="Symbol" w:hint="default"/>
+      </w:rPr>
+    </w:lvl>
+    <w:lvl w:ilvl="1" w:tplc="04090003" w:tentative="1">
+      <w:start w:val="1"/>
+      <w:numFmt w:val="bullet"/>
+      <w:lvlText w:val="o"/>
+      <w:lvlJc w:val="left"/>
+      <w:pPr>
+        <w:ind w:left="1440" w:hanging="360"/>
+      </w:pPr>
+      <w:rPr>
+        <w:rFonts w:ascii="Courier New" w:hAnsi="Courier New" w:cs="Courier New" w:hint="default"/>
+      </w:rPr>
+    </w:lvl>
+    <w:lvl w:ilvl="2" w:tplc="04090005" w:tentative="1">
+      <w:start w:val="1"/>
+      <w:numFmt w:val="bullet"/>
+      <w:lvlText w:val=""/>
+      <w:lvlJc w:val="left"/>
+      <w:pPr>
+        <w:ind w:left="2160" w:hanging="360"/>
+      </w:pPr>
+      <w:rPr>
+        <w:rFonts w:ascii="Wingdings" w:hAnsi="Wingdings" w:hint="default"/>
+      </w:rPr>
+    </w:lvl>
+    <w:lvl w:ilvl="3" w:tplc="04090001" w:tentative="1">
+      <w:start w:val="1"/>
+      <w:numFmt w:val="bullet"/>
+      <w:lvlText w:val=""/>
+      <w:lvlJc w:val="left"/>
+      <w:pPr>
+        <w:ind w:left="2880" w:hanging="360"/>
+      </w:pPr>
+      <w:rPr>
+        <w:rFonts w:ascii="Symbol" w:hAnsi="Symbol" w:hint="default"/>
+      </w:rPr>
+    </w:lvl>
+    <w:lvl w:ilvl="4" w:tplc="04090003" w:tentative="1">
+      <w:start w:val="1"/>
+      <w:numFmt w:val="bullet"/>
+      <w:lvlText w:val="o"/>
+      <w:lvlJc w:val="left"/>
+      <w:pPr>
+        <w:ind w:left="3600" w:hanging="360"/>
+      </w:pPr>
+      <w:rPr>
+        <w:rFonts w:ascii="Courier New" w:hAnsi="Courier New" w:cs="Courier New" w:hint="default"/>
+      </w:rPr>
+    </w:lvl>
+    <w:lvl w:ilvl="5" w:tplc="04090005" w:tentative="1">
+      <w:start w:val="1"/>
+      <w:numFmt w:val="bullet"/>
+      <w:lvlText w:val=""/>
+      <w:lvlJc w:val="left"/>
+      <w:pPr>
+        <w:ind w:left="4320" w:hanging="360"/>
+      </w:pPr>
+      <w:rPr>
+        <w:rFonts w:ascii="Wingdings" w:hAnsi="Wingdings" w:hint="default"/>
+      </w:rPr>
+    </w:lvl>
+    <w:lvl w:ilvl="6" w:tplc="04090001" w:tentative="1">
+      <w:start w:val="1"/>
+      <w:numFmt w:val="bullet"/>
+      <w:lvlText w:val=""/>
+      <w:lvlJc w:val="left"/>
+      <w:pPr>
+        <w:ind w:left="5040" w:hanging="360"/>
+      </w:pPr>
+      <w:rPr>
+        <w:rFonts w:ascii="Symbol" w:hAnsi="Symbol" w:hint="default"/>
+      </w:rPr>
+    </w:lvl>
+    <w:lvl w:ilvl="7" w:tplc="04090003" w:tentative="1">
+      <w:start w:val="1"/>
+      <w:numFmt w:val="bullet"/>
+      <w:lvlText w:val="o"/>
+      <w:lvlJc w:val="left"/>
+      <w:pPr>
+        <w:ind w:left="5760" w:hanging="360"/>
+      </w:pPr>
+      <w:rPr>
+        <w:rFonts w:ascii="Courier New" w:hAnsi="Courier New" w:cs="Courier New" w:hint="default"/>
+      </w:rPr>
+    </w:lvl>
+    <w:lvl w:ilvl="8" w:tplc="04090005" w:tentative="1">
+      <w:start w:val="1"/>
+      <w:numFmt w:val="bullet"/>
+      <w:lvlText w:val=""/>
+      <w:lvlJc w:val="left"/>
+      <w:pPr>
+        <w:ind w:left="6480" w:hanging="360"/>
+      </w:pPr>
+      <w:rPr>
+        <w:rFonts w:ascii="Wingdings" w:hAnsi="Wingdings" w:hint="default"/>
+      </w:rPr>
+    </w:lvl>
+  </w:abstractNum>
+  <w:abstractNum w:abstractNumId="1" w15:restartNumberingAfterBreak="0">
     <w:nsid w:val="3A144282"/>
     <w:multiLevelType w:val="hybridMultilevel"/>
     <w:tmpl w:val="67EA1BD6"/>
@@ -1389,7 +1975,7 @@
       </w:pPr>
     </w:lvl>
   </w:abstractNum>
-  <w:abstractNum w:abstractNumId="1" w15:restartNumberingAfterBreak="0">
+  <w:abstractNum w:abstractNumId="2" w15:restartNumberingAfterBreak="0">
     <w:nsid w:val="3AB32076"/>
     <w:multiLevelType w:val="hybridMultilevel"/>
     <w:tmpl w:val="54800C56"/>
@@ -1478,7 +2064,7 @@
       </w:pPr>
     </w:lvl>
   </w:abstractNum>
-  <w:abstractNum w:abstractNumId="2" w15:restartNumberingAfterBreak="0">
+  <w:abstractNum w:abstractNumId="3" w15:restartNumberingAfterBreak="0">
     <w:nsid w:val="4768270E"/>
     <w:multiLevelType w:val="multilevel"/>
     <w:tmpl w:val="E8F252FC"/>
@@ -1627,7 +2213,120 @@
       </w:rPr>
     </w:lvl>
   </w:abstractNum>
-  <w:abstractNum w:abstractNumId="3" w15:restartNumberingAfterBreak="0">
+  <w:abstractNum w:abstractNumId="4" w15:restartNumberingAfterBreak="0">
+    <w:nsid w:val="593B6E11"/>
+    <w:multiLevelType w:val="hybridMultilevel"/>
+    <w:tmpl w:val="9E1068D0"/>
+    <w:lvl w:ilvl="0" w:tplc="04090001">
+      <w:start w:val="1"/>
+      <w:numFmt w:val="bullet"/>
+      <w:lvlText w:val=""/>
+      <w:lvlJc w:val="left"/>
+      <w:pPr>
+        <w:ind w:left="360" w:hanging="360"/>
+      </w:pPr>
+      <w:rPr>
+        <w:rFonts w:ascii="Symbol" w:hAnsi="Symbol" w:hint="default"/>
+      </w:rPr>
+    </w:lvl>
+    <w:lvl w:ilvl="1" w:tplc="04090003" w:tentative="1">
+      <w:start w:val="1"/>
+      <w:numFmt w:val="bullet"/>
+      <w:lvlText w:val="o"/>
+      <w:lvlJc w:val="left"/>
+      <w:pPr>
+        <w:ind w:left="1080" w:hanging="360"/>
+      </w:pPr>
+      <w:rPr>
+        <w:rFonts w:ascii="Courier New" w:hAnsi="Courier New" w:cs="Courier New" w:hint="default"/>
+      </w:rPr>
+    </w:lvl>
+    <w:lvl w:ilvl="2" w:tplc="04090005" w:tentative="1">
+      <w:start w:val="1"/>
+      <w:numFmt w:val="bullet"/>
+      <w:lvlText w:val=""/>
+      <w:lvlJc w:val="left"/>
+      <w:pPr>
+        <w:ind w:left="1800" w:hanging="360"/>
+      </w:pPr>
+      <w:rPr>
+        <w:rFonts w:ascii="Wingdings" w:hAnsi="Wingdings" w:hint="default"/>
+      </w:rPr>
+    </w:lvl>
+    <w:lvl w:ilvl="3" w:tplc="04090001" w:tentative="1">
+      <w:start w:val="1"/>
+      <w:numFmt w:val="bullet"/>
+      <w:lvlText w:val=""/>
+      <w:lvlJc w:val="left"/>
+      <w:pPr>
+        <w:ind w:left="2520" w:hanging="360"/>
+      </w:pPr>
+      <w:rPr>
+        <w:rFonts w:ascii="Symbol" w:hAnsi="Symbol" w:hint="default"/>
+      </w:rPr>
+    </w:lvl>
+    <w:lvl w:ilvl="4" w:tplc="04090003" w:tentative="1">
+      <w:start w:val="1"/>
+      <w:numFmt w:val="bullet"/>
+      <w:lvlText w:val="o"/>
+      <w:lvlJc w:val="left"/>
+      <w:pPr>
+        <w:ind w:left="3240" w:hanging="360"/>
+      </w:pPr>
+      <w:rPr>
+        <w:rFonts w:ascii="Courier New" w:hAnsi="Courier New" w:cs="Courier New" w:hint="default"/>
+      </w:rPr>
+    </w:lvl>
+    <w:lvl w:ilvl="5" w:tplc="04090005" w:tentative="1">
+      <w:start w:val="1"/>
+      <w:numFmt w:val="bullet"/>
+      <w:lvlText w:val=""/>
+      <w:lvlJc w:val="left"/>
+      <w:pPr>
+        <w:ind w:left="3960" w:hanging="360"/>
+      </w:pPr>
+      <w:rPr>
+        <w:rFonts w:ascii="Wingdings" w:hAnsi="Wingdings" w:hint="default"/>
+      </w:rPr>
+    </w:lvl>
+    <w:lvl w:ilvl="6" w:tplc="04090001" w:tentative="1">
+      <w:start w:val="1"/>
+      <w:numFmt w:val="bullet"/>
+      <w:lvlText w:val=""/>
+      <w:lvlJc w:val="left"/>
+      <w:pPr>
+        <w:ind w:left="4680" w:hanging="360"/>
+      </w:pPr>
+      <w:rPr>
+        <w:rFonts w:ascii="Symbol" w:hAnsi="Symbol" w:hint="default"/>
+      </w:rPr>
+    </w:lvl>
+    <w:lvl w:ilvl="7" w:tplc="04090003" w:tentative="1">
+      <w:start w:val="1"/>
+      <w:numFmt w:val="bullet"/>
+      <w:lvlText w:val="o"/>
+      <w:lvlJc w:val="left"/>
+      <w:pPr>
+        <w:ind w:left="5400" w:hanging="360"/>
+      </w:pPr>
+      <w:rPr>
+        <w:rFonts w:ascii="Courier New" w:hAnsi="Courier New" w:cs="Courier New" w:hint="default"/>
+      </w:rPr>
+    </w:lvl>
+    <w:lvl w:ilvl="8" w:tplc="04090005" w:tentative="1">
+      <w:start w:val="1"/>
+      <w:numFmt w:val="bullet"/>
+      <w:lvlText w:val=""/>
+      <w:lvlJc w:val="left"/>
+      <w:pPr>
+        <w:ind w:left="6120" w:hanging="360"/>
+      </w:pPr>
+      <w:rPr>
+        <w:rFonts w:ascii="Wingdings" w:hAnsi="Wingdings" w:hint="default"/>
+      </w:rPr>
+    </w:lvl>
+  </w:abstractNum>
+  <w:abstractNum w:abstractNumId="5" w15:restartNumberingAfterBreak="0">
     <w:nsid w:val="761B2E7B"/>
     <w:multiLevelType w:val="hybridMultilevel"/>
     <w:tmpl w:val="C826F0DC"/>
@@ -1714,16 +2413,22 @@
     </w:lvl>
   </w:abstractNum>
   <w:num w:numId="1">
+    <w:abstractNumId w:val="3"/>
+  </w:num>
+  <w:num w:numId="2">
+    <w:abstractNumId w:val="1"/>
+  </w:num>
+  <w:num w:numId="3">
+    <w:abstractNumId w:val="5"/>
+  </w:num>
+  <w:num w:numId="4">
     <w:abstractNumId w:val="2"/>
   </w:num>
-  <w:num w:numId="2">
+  <w:num w:numId="5">
     <w:abstractNumId w:val="0"/>
   </w:num>
-  <w:num w:numId="3">
-    <w:abstractNumId w:val="3"/>
-  </w:num>
-  <w:num w:numId="4">
-    <w:abstractNumId w:val="1"/>
+  <w:num w:numId="6">
+    <w:abstractNumId w:val="4"/>
   </w:num>
 </w:numbering>
 </file>

</xml_diff>